<commit_message>
5P - PI III - Correcoes no relatorio e no arquivo readme
</commit_message>
<xml_diff>
--- a/5P/Projeto Integrador III/RELATÓRIO FINAL.docx
+++ b/5P/Projeto Integrador III/RELATÓRIO FINAL.docx
@@ -577,62 +577,6 @@
     <w:p>
       <w:pPr>
         <w:spacing w:after="0" w:line="360" w:lineRule="auto"/>
-        <w:jc w:val="center"/>
-        <w:rPr>
-          <w:rFonts w:ascii="Arial" w:hAnsi="Arial" w:cs="Arial"/>
-          <w:sz w:val="24"/>
-          <w:szCs w:val="24"/>
-        </w:rPr>
-      </w:pPr>
-    </w:p>
-    <w:p>
-      <w:pPr>
-        <w:spacing w:after="0" w:line="360" w:lineRule="auto"/>
-        <w:jc w:val="center"/>
-        <w:rPr>
-          <w:rFonts w:ascii="Arial" w:hAnsi="Arial" w:cs="Arial"/>
-          <w:sz w:val="24"/>
-          <w:szCs w:val="24"/>
-        </w:rPr>
-      </w:pPr>
-    </w:p>
-    <w:p>
-      <w:pPr>
-        <w:spacing w:after="0" w:line="360" w:lineRule="auto"/>
-        <w:jc w:val="center"/>
-        <w:rPr>
-          <w:rFonts w:ascii="Arial" w:hAnsi="Arial" w:cs="Arial"/>
-          <w:sz w:val="24"/>
-          <w:szCs w:val="24"/>
-        </w:rPr>
-      </w:pPr>
-    </w:p>
-    <w:p>
-      <w:pPr>
-        <w:spacing w:after="0" w:line="360" w:lineRule="auto"/>
-        <w:jc w:val="center"/>
-        <w:rPr>
-          <w:rFonts w:ascii="Arial" w:hAnsi="Arial" w:cs="Arial"/>
-          <w:sz w:val="24"/>
-          <w:szCs w:val="24"/>
-        </w:rPr>
-      </w:pPr>
-    </w:p>
-    <w:p>
-      <w:pPr>
-        <w:spacing w:after="0" w:line="360" w:lineRule="auto"/>
-        <w:jc w:val="center"/>
-        <w:rPr>
-          <w:rFonts w:ascii="Arial" w:hAnsi="Arial" w:cs="Arial"/>
-          <w:sz w:val="24"/>
-          <w:szCs w:val="24"/>
-        </w:rPr>
-      </w:pPr>
-    </w:p>
-    <w:p>
-      <w:pPr>
-        <w:spacing w:after="0" w:line="360" w:lineRule="auto"/>
-        <w:jc w:val="center"/>
         <w:rPr>
           <w:rFonts w:ascii="Arial" w:hAnsi="Arial" w:cs="Arial"/>
           <w:sz w:val="32"/>
@@ -642,7 +586,7 @@
     </w:p>
     <w:p>
       <w:pPr>
-        <w:spacing w:after="0" w:line="360" w:lineRule="auto"/>
+        <w:spacing w:line="360" w:lineRule="auto"/>
         <w:jc w:val="center"/>
         <w:rPr>
           <w:rFonts w:ascii="Arial" w:hAnsi="Arial" w:cs="Arial"/>
@@ -660,7 +604,7 @@
           <w:sz w:val="32"/>
           <w:szCs w:val="32"/>
         </w:rPr>
-        <w:t>GERENCIAMENTO DE ANIMAIS</w:t>
+        <w:t>ANÁLISE DO ALGORITMO DE REGRESSAO LOGÍSITICA EM DADOS DO “CHALLENGER” DO ANO DE 2020 DE LEAGUE OF LEGENDS NO SERVIDOR SUL COREANO</w:t>
       </w:r>
     </w:p>
     <w:p>
@@ -2689,7 +2633,7 @@
   <w:style w:type="paragraph" w:default="1" w:styleId="Normal">
     <w:name w:val="Normal"/>
     <w:qFormat/>
-    <w:rsid w:val="00EB3079"/>
+    <w:rsid w:val="00E97ABA"/>
     <w:pPr>
       <w:spacing w:line="256" w:lineRule="auto"/>
       <w:jc w:val="left"/>

</xml_diff>